<commit_message>
Updated week3 status document. Added Kurtis' metrics.
</commit_message>
<xml_diff>
--- a/docs/week3-Status.docx
+++ b/docs/week3-Status.docx
@@ -246,8 +246,6 @@
       <w:r>
         <w:t>Intro/exec summary – AM</w:t>
       </w:r>
-      <w:bookmarkStart w:id="0" w:name="_GoBack"/>
-      <w:bookmarkEnd w:id="0"/>
     </w:p>
     <w:p>
       <w:pPr>
@@ -555,7 +553,7 @@
           </w:tcPr>
           <w:p>
             <w:r>
-              <w:t>170</w:t>
+              <w:t>160</w:t>
             </w:r>
           </w:p>
         </w:tc>
@@ -565,7 +563,7 @@
           </w:tcPr>
           <w:p>
             <w:r>
-              <w:t>n/a</w:t>
+              <w:t>-10</w:t>
             </w:r>
           </w:p>
         </w:tc>
@@ -575,7 +573,7 @@
           </w:tcPr>
           <w:p>
             <w:r>
-              <w:t>180</w:t>
+              <w:t>150</w:t>
             </w:r>
           </w:p>
         </w:tc>
@@ -585,8 +583,10 @@
           </w:tcPr>
           <w:p>
             <w:r>
-              <w:t>170</w:t>
+              <w:t>330</w:t>
             </w:r>
+            <w:bookmarkStart w:id="0" w:name="_GoBack"/>
+            <w:bookmarkEnd w:id="0"/>
           </w:p>
         </w:tc>
         <w:tc>
@@ -2324,6 +2324,7 @@
   </w:compat>
   <w:rsids>
     <w:rsidRoot w:val="006378CF"/>
+    <w:rsid w:val="00332734"/>
     <w:rsid w:val="006378CF"/>
     <w:rsid w:val="00875DF2"/>
     <w:rsid w:val="00CC7FE1"/>

</xml_diff>

<commit_message>
Alternate use case flows. Fleshed out KZ's use cases and added in changes to the status document from Friday.
</commit_message>
<xml_diff>
--- a/docs/week3-Status.docx
+++ b/docs/week3-Status.docx
@@ -390,7 +390,7 @@
           </w:tcPr>
           <w:p>
             <w:r>
-              <w:t>150</w:t>
+              <w:t>160</w:t>
             </w:r>
           </w:p>
         </w:tc>
@@ -431,7 +431,7 @@
           </w:tcPr>
           <w:p>
             <w:r>
-              <w:t>130</w:t>
+              <w:t>110</w:t>
             </w:r>
           </w:p>
         </w:tc>
@@ -441,7 +441,7 @@
           </w:tcPr>
           <w:p>
             <w:r>
-              <w:t>n/a</w:t>
+              <w:t>-20</w:t>
             </w:r>
           </w:p>
         </w:tc>
@@ -451,8 +451,10 @@
           </w:tcPr>
           <w:p>
             <w:r>
-              <w:t>170</w:t>
+              <w:t>150</w:t>
             </w:r>
+            <w:bookmarkStart w:id="0" w:name="_GoBack"/>
+            <w:bookmarkEnd w:id="0"/>
           </w:p>
         </w:tc>
         <w:tc>
@@ -461,7 +463,7 @@
           </w:tcPr>
           <w:p>
             <w:r>
-              <w:t>130</w:t>
+              <w:t>240</w:t>
             </w:r>
           </w:p>
         </w:tc>
@@ -492,7 +494,7 @@
           </w:tcPr>
           <w:p>
             <w:r>
-              <w:t>130</w:t>
+              <w:t>160</w:t>
             </w:r>
           </w:p>
         </w:tc>
@@ -502,7 +504,7 @@
           </w:tcPr>
           <w:p>
             <w:r>
-              <w:t>n/a</w:t>
+              <w:t>+30</w:t>
             </w:r>
           </w:p>
         </w:tc>
@@ -512,7 +514,7 @@
           </w:tcPr>
           <w:p>
             <w:r>
-              <w:t>175</w:t>
+              <w:t>180</w:t>
             </w:r>
           </w:p>
         </w:tc>
@@ -522,7 +524,7 @@
           </w:tcPr>
           <w:p>
             <w:r>
-              <w:t>130</w:t>
+              <w:t>290</w:t>
             </w:r>
           </w:p>
         </w:tc>
@@ -585,8 +587,6 @@
             <w:r>
               <w:t>330</w:t>
             </w:r>
-            <w:bookmarkStart w:id="0" w:name="_GoBack"/>
-            <w:bookmarkEnd w:id="0"/>
           </w:p>
         </w:tc>
         <w:tc>
@@ -2327,6 +2327,7 @@
     <w:rsid w:val="00332734"/>
     <w:rsid w:val="006378CF"/>
     <w:rsid w:val="00875DF2"/>
+    <w:rsid w:val="00BC36F1"/>
     <w:rsid w:val="00CC7FE1"/>
     <w:rsid w:val="00F35210"/>
   </w:rsids>

</xml_diff>